<commit_message>
yes this is github
</commit_message>
<xml_diff>
--- a/docs/database.docx
+++ b/docs/database.docx
@@ -6443,7 +6443,7 @@
                 <w:rFonts w:eastAsia="黑体" w:hint="eastAsia"/>
                 <w:color w:val="000000"/>
               </w:rPr>
-              <w:t>VARCHAR (36)</w:t>
+              <w:t>TINYINT</w:t>
             </w:r>
           </w:p>
         </w:tc>
@@ -6720,13 +6720,13 @@
               <w:spacing w:line="240" w:lineRule="exact"/>
               <w:ind w:leftChars="34" w:left="71" w:firstLine="2"/>
               <w:rPr>
+                <w:rFonts w:eastAsia="黑体" w:cs="Times New Roman"/>
+              </w:rPr>
+            </w:pPr>
+            <w:r>
+              <w:rPr>
                 <w:rFonts w:eastAsia="黑体" w:cs="Times New Roman" w:hint="eastAsia"/>
               </w:rPr>
-            </w:pPr>
-            <w:r>
-              <w:rPr>
-                <w:rFonts w:eastAsia="黑体" w:cs="Times New Roman" w:hint="eastAsia"/>
-              </w:rPr>
               <w:t>likecount</w:t>
             </w:r>
           </w:p>
@@ -6739,15 +6739,15 @@
             <w:pPr>
               <w:spacing w:line="240" w:lineRule="exact"/>
               <w:rPr>
+                <w:rFonts w:eastAsia="黑体"/>
+                <w:color w:val="000000"/>
+              </w:rPr>
+            </w:pPr>
+            <w:r>
+              <w:rPr>
                 <w:rFonts w:eastAsia="黑体" w:hint="eastAsia"/>
                 <w:color w:val="000000"/>
               </w:rPr>
-            </w:pPr>
-            <w:r>
-              <w:rPr>
-                <w:rFonts w:eastAsia="黑体" w:hint="eastAsia"/>
-                <w:color w:val="000000"/>
-              </w:rPr>
               <w:t>INT</w:t>
             </w:r>
           </w:p>
@@ -6760,10 +6760,17 @@
             <w:pPr>
               <w:spacing w:line="240" w:lineRule="exact"/>
               <w:rPr>
+                <w:rFonts w:ascii="黑体" w:eastAsia="黑体" w:cs="Times New Roman"/>
+                <w:color w:val="000000"/>
+              </w:rPr>
+            </w:pPr>
+            <w:r>
+              <w:rPr>
                 <w:rFonts w:ascii="黑体" w:eastAsia="黑体" w:cs="Times New Roman" w:hint="eastAsia"/>
                 <w:color w:val="000000"/>
               </w:rPr>
-            </w:pPr>
+              <w:t>喜欢数</w:t>
+            </w:r>
           </w:p>
         </w:tc>
         <w:tc>
@@ -6810,13 +6817,13 @@
               <w:spacing w:line="240" w:lineRule="exact"/>
               <w:ind w:leftChars="34" w:left="71" w:firstLine="2"/>
               <w:rPr>
+                <w:rFonts w:eastAsia="黑体" w:cs="Times New Roman"/>
+              </w:rPr>
+            </w:pPr>
+            <w:r>
+              <w:rPr>
                 <w:rFonts w:eastAsia="黑体" w:cs="Times New Roman" w:hint="eastAsia"/>
               </w:rPr>
-            </w:pPr>
-            <w:r>
-              <w:rPr>
-                <w:rFonts w:eastAsia="黑体" w:cs="Times New Roman" w:hint="eastAsia"/>
-              </w:rPr>
               <w:t>dislikecount</w:t>
             </w:r>
           </w:p>
@@ -6829,15 +6836,15 @@
             <w:pPr>
               <w:spacing w:line="240" w:lineRule="exact"/>
               <w:rPr>
+                <w:rFonts w:eastAsia="黑体"/>
+                <w:color w:val="000000"/>
+              </w:rPr>
+            </w:pPr>
+            <w:r>
+              <w:rPr>
                 <w:rFonts w:eastAsia="黑体" w:hint="eastAsia"/>
                 <w:color w:val="000000"/>
               </w:rPr>
-            </w:pPr>
-            <w:r>
-              <w:rPr>
-                <w:rFonts w:eastAsia="黑体" w:hint="eastAsia"/>
-                <w:color w:val="000000"/>
-              </w:rPr>
               <w:t>INT</w:t>
             </w:r>
           </w:p>
@@ -6850,10 +6857,17 @@
             <w:pPr>
               <w:spacing w:line="240" w:lineRule="exact"/>
               <w:rPr>
+                <w:rFonts w:ascii="黑体" w:eastAsia="黑体" w:cs="Times New Roman"/>
+                <w:color w:val="000000"/>
+              </w:rPr>
+            </w:pPr>
+            <w:r>
+              <w:rPr>
                 <w:rFonts w:ascii="黑体" w:eastAsia="黑体" w:cs="Times New Roman" w:hint="eastAsia"/>
                 <w:color w:val="000000"/>
               </w:rPr>
-            </w:pPr>
+              <w:t>不喜欢数</w:t>
+            </w:r>
           </w:p>
         </w:tc>
         <w:tc>
@@ -6900,13 +6914,13 @@
               <w:spacing w:line="240" w:lineRule="exact"/>
               <w:ind w:leftChars="34" w:left="71" w:firstLine="2"/>
               <w:rPr>
+                <w:rFonts w:eastAsia="黑体" w:cs="Times New Roman"/>
+              </w:rPr>
+            </w:pPr>
+            <w:r>
+              <w:rPr>
                 <w:rFonts w:eastAsia="黑体" w:cs="Times New Roman" w:hint="eastAsia"/>
               </w:rPr>
-            </w:pPr>
-            <w:r>
-              <w:rPr>
-                <w:rFonts w:eastAsia="黑体" w:cs="Times New Roman" w:hint="eastAsia"/>
-              </w:rPr>
               <w:t>clickmails</w:t>
             </w:r>
           </w:p>
@@ -6919,15 +6933,15 @@
             <w:pPr>
               <w:spacing w:line="240" w:lineRule="exact"/>
               <w:rPr>
+                <w:rFonts w:eastAsia="黑体"/>
+                <w:color w:val="000000"/>
+              </w:rPr>
+            </w:pPr>
+            <w:r>
+              <w:rPr>
                 <w:rFonts w:eastAsia="黑体" w:hint="eastAsia"/>
                 <w:color w:val="000000"/>
               </w:rPr>
-            </w:pPr>
-            <w:r>
-              <w:rPr>
-                <w:rFonts w:eastAsia="黑体" w:hint="eastAsia"/>
-                <w:color w:val="000000"/>
-              </w:rPr>
               <w:t>INT</w:t>
             </w:r>
           </w:p>
@@ -6940,7 +6954,7 @@
             <w:pPr>
               <w:spacing w:line="240" w:lineRule="exact"/>
               <w:rPr>
-                <w:rFonts w:ascii="黑体" w:eastAsia="黑体" w:cs="Times New Roman" w:hint="eastAsia"/>
+                <w:rFonts w:ascii="黑体" w:eastAsia="黑体" w:cs="Times New Roman"/>
                 <w:color w:val="000000"/>
               </w:rPr>
             </w:pPr>
@@ -6990,13 +7004,13 @@
               <w:spacing w:line="240" w:lineRule="exact"/>
               <w:ind w:leftChars="34" w:left="71" w:firstLine="2"/>
               <w:rPr>
+                <w:rFonts w:eastAsia="黑体" w:cs="Times New Roman"/>
+              </w:rPr>
+            </w:pPr>
+            <w:r>
+              <w:rPr>
                 <w:rFonts w:eastAsia="黑体" w:cs="Times New Roman" w:hint="eastAsia"/>
               </w:rPr>
-            </w:pPr>
-            <w:r>
-              <w:rPr>
-                <w:rFonts w:eastAsia="黑体" w:cs="Times New Roman" w:hint="eastAsia"/>
-              </w:rPr>
               <w:t>tags</w:t>
             </w:r>
           </w:p>
@@ -7009,15 +7023,15 @@
             <w:pPr>
               <w:spacing w:line="240" w:lineRule="exact"/>
               <w:rPr>
+                <w:rFonts w:eastAsia="黑体"/>
+                <w:color w:val="000000"/>
+              </w:rPr>
+            </w:pPr>
+            <w:r>
+              <w:rPr>
                 <w:rFonts w:eastAsia="黑体" w:hint="eastAsia"/>
                 <w:color w:val="000000"/>
               </w:rPr>
-            </w:pPr>
-            <w:r>
-              <w:rPr>
-                <w:rFonts w:eastAsia="黑体" w:hint="eastAsia"/>
-                <w:color w:val="000000"/>
-              </w:rPr>
               <w:t>VARCHAR (1000)</w:t>
             </w:r>
           </w:p>
@@ -7030,7 +7044,7 @@
             <w:pPr>
               <w:spacing w:line="240" w:lineRule="exact"/>
               <w:rPr>
-                <w:rFonts w:ascii="黑体" w:eastAsia="黑体" w:cs="Times New Roman" w:hint="eastAsia"/>
+                <w:rFonts w:ascii="黑体" w:eastAsia="黑体" w:cs="Times New Roman"/>
                 <w:color w:val="000000"/>
               </w:rPr>
             </w:pPr>
@@ -7087,13 +7101,13 @@
               <w:spacing w:line="240" w:lineRule="exact"/>
               <w:ind w:leftChars="34" w:left="71" w:firstLine="2"/>
               <w:rPr>
+                <w:rFonts w:eastAsia="黑体" w:cs="Times New Roman"/>
+              </w:rPr>
+            </w:pPr>
+            <w:r>
+              <w:rPr>
                 <w:rFonts w:eastAsia="黑体" w:cs="Times New Roman" w:hint="eastAsia"/>
               </w:rPr>
-            </w:pPr>
-            <w:r>
-              <w:rPr>
-                <w:rFonts w:eastAsia="黑体" w:cs="Times New Roman" w:hint="eastAsia"/>
-              </w:rPr>
               <w:t>tag_ids</w:t>
             </w:r>
           </w:p>
@@ -7106,15 +7120,15 @@
             <w:pPr>
               <w:spacing w:line="240" w:lineRule="exact"/>
               <w:rPr>
+                <w:rFonts w:eastAsia="黑体"/>
+                <w:color w:val="000000"/>
+              </w:rPr>
+            </w:pPr>
+            <w:r>
+              <w:rPr>
                 <w:rFonts w:eastAsia="黑体" w:hint="eastAsia"/>
                 <w:color w:val="000000"/>
               </w:rPr>
-            </w:pPr>
-            <w:r>
-              <w:rPr>
-                <w:rFonts w:eastAsia="黑体" w:hint="eastAsia"/>
-                <w:color w:val="000000"/>
-              </w:rPr>
               <w:t>VARCHAR (1000)</w:t>
             </w:r>
           </w:p>
@@ -7127,7 +7141,7 @@
             <w:pPr>
               <w:spacing w:line="240" w:lineRule="exact"/>
               <w:rPr>
-                <w:rFonts w:ascii="黑体" w:eastAsia="黑体" w:cs="Times New Roman" w:hint="eastAsia"/>
+                <w:rFonts w:ascii="黑体" w:eastAsia="黑体" w:cs="Times New Roman"/>
                 <w:color w:val="000000"/>
               </w:rPr>
             </w:pPr>
@@ -7184,13 +7198,13 @@
               <w:spacing w:line="240" w:lineRule="exact"/>
               <w:ind w:leftChars="34" w:left="71" w:firstLine="2"/>
               <w:rPr>
+                <w:rFonts w:eastAsia="黑体" w:cs="Times New Roman"/>
+              </w:rPr>
+            </w:pPr>
+            <w:r>
+              <w:rPr>
                 <w:rFonts w:eastAsia="黑体" w:cs="Times New Roman" w:hint="eastAsia"/>
               </w:rPr>
-            </w:pPr>
-            <w:r>
-              <w:rPr>
-                <w:rFonts w:eastAsia="黑体" w:cs="Times New Roman" w:hint="eastAsia"/>
-              </w:rPr>
               <w:t>posted</w:t>
             </w:r>
           </w:p>
@@ -7203,15 +7217,15 @@
             <w:pPr>
               <w:spacing w:line="240" w:lineRule="exact"/>
               <w:rPr>
+                <w:rFonts w:eastAsia="黑体"/>
+                <w:color w:val="000000"/>
+              </w:rPr>
+            </w:pPr>
+            <w:r>
+              <w:rPr>
                 <w:rFonts w:eastAsia="黑体" w:hint="eastAsia"/>
                 <w:color w:val="000000"/>
               </w:rPr>
-            </w:pPr>
-            <w:r>
-              <w:rPr>
-                <w:rFonts w:eastAsia="黑体" w:hint="eastAsia"/>
-                <w:color w:val="000000"/>
-              </w:rPr>
               <w:t>CHAR (1)</w:t>
             </w:r>
           </w:p>
@@ -7224,7 +7238,7 @@
             <w:pPr>
               <w:spacing w:line="240" w:lineRule="exact"/>
               <w:rPr>
-                <w:rFonts w:ascii="黑体" w:eastAsia="黑体" w:cs="Times New Roman" w:hint="eastAsia"/>
+                <w:rFonts w:ascii="黑体" w:eastAsia="黑体" w:cs="Times New Roman"/>
                 <w:color w:val="000000"/>
               </w:rPr>
             </w:pPr>
@@ -7274,13 +7288,13 @@
               <w:spacing w:line="240" w:lineRule="exact"/>
               <w:ind w:leftChars="34" w:left="71" w:firstLine="2"/>
               <w:rPr>
+                <w:rFonts w:eastAsia="黑体" w:cs="Times New Roman"/>
+              </w:rPr>
+            </w:pPr>
+            <w:r>
+              <w:rPr>
                 <w:rFonts w:eastAsia="黑体" w:cs="Times New Roman" w:hint="eastAsia"/>
               </w:rPr>
-            </w:pPr>
-            <w:r>
-              <w:rPr>
-                <w:rFonts w:eastAsia="黑体" w:cs="Times New Roman" w:hint="eastAsia"/>
-              </w:rPr>
               <w:t>weekposted</w:t>
             </w:r>
           </w:p>
@@ -7293,15 +7307,15 @@
             <w:pPr>
               <w:spacing w:line="240" w:lineRule="exact"/>
               <w:rPr>
+                <w:rFonts w:eastAsia="黑体"/>
+                <w:color w:val="000000"/>
+              </w:rPr>
+            </w:pPr>
+            <w:r>
+              <w:rPr>
                 <w:rFonts w:eastAsia="黑体" w:hint="eastAsia"/>
                 <w:color w:val="000000"/>
               </w:rPr>
-            </w:pPr>
-            <w:r>
-              <w:rPr>
-                <w:rFonts w:eastAsia="黑体" w:hint="eastAsia"/>
-                <w:color w:val="000000"/>
-              </w:rPr>
               <w:t>CHAR (1)</w:t>
             </w:r>
           </w:p>
@@ -7314,7 +7328,7 @@
             <w:pPr>
               <w:spacing w:line="240" w:lineRule="exact"/>
               <w:rPr>
-                <w:rFonts w:ascii="黑体" w:eastAsia="黑体" w:cs="Times New Roman" w:hint="eastAsia"/>
+                <w:rFonts w:ascii="黑体" w:eastAsia="黑体" w:cs="Times New Roman"/>
                 <w:color w:val="000000"/>
               </w:rPr>
             </w:pPr>
@@ -7364,13 +7378,13 @@
               <w:spacing w:line="240" w:lineRule="exact"/>
               <w:ind w:leftChars="34" w:left="71" w:firstLine="2"/>
               <w:rPr>
+                <w:rFonts w:eastAsia="黑体" w:cs="Times New Roman"/>
+              </w:rPr>
+            </w:pPr>
+            <w:r>
+              <w:rPr>
                 <w:rFonts w:eastAsia="黑体" w:cs="Times New Roman" w:hint="eastAsia"/>
               </w:rPr>
-            </w:pPr>
-            <w:r>
-              <w:rPr>
-                <w:rFonts w:eastAsia="黑体" w:cs="Times New Roman" w:hint="eastAsia"/>
-              </w:rPr>
               <w:t>web_url</w:t>
             </w:r>
           </w:p>
@@ -7383,15 +7397,15 @@
             <w:pPr>
               <w:spacing w:line="240" w:lineRule="exact"/>
               <w:rPr>
+                <w:rFonts w:eastAsia="黑体"/>
+                <w:color w:val="000000"/>
+              </w:rPr>
+            </w:pPr>
+            <w:r>
+              <w:rPr>
                 <w:rFonts w:eastAsia="黑体" w:hint="eastAsia"/>
                 <w:color w:val="000000"/>
               </w:rPr>
-            </w:pPr>
-            <w:r>
-              <w:rPr>
-                <w:rFonts w:eastAsia="黑体" w:hint="eastAsia"/>
-                <w:color w:val="000000"/>
-              </w:rPr>
               <w:t>VARCHAR (150)</w:t>
             </w:r>
           </w:p>
@@ -7404,7 +7418,7 @@
             <w:pPr>
               <w:spacing w:line="240" w:lineRule="exact"/>
               <w:rPr>
-                <w:rFonts w:ascii="黑体" w:eastAsia="黑体" w:cs="Times New Roman" w:hint="eastAsia"/>
+                <w:rFonts w:ascii="黑体" w:eastAsia="黑体" w:cs="Times New Roman"/>
                 <w:color w:val="000000"/>
               </w:rPr>
             </w:pPr>
@@ -7461,13 +7475,13 @@
               <w:spacing w:line="240" w:lineRule="exact"/>
               <w:ind w:leftChars="34" w:left="71" w:firstLine="2"/>
               <w:rPr>
+                <w:rFonts w:eastAsia="黑体" w:cs="Times New Roman"/>
+              </w:rPr>
+            </w:pPr>
+            <w:r>
+              <w:rPr>
                 <w:rFonts w:eastAsia="黑体" w:cs="Times New Roman" w:hint="eastAsia"/>
               </w:rPr>
-            </w:pPr>
-            <w:r>
-              <w:rPr>
-                <w:rFonts w:eastAsia="黑体" w:cs="Times New Roman" w:hint="eastAsia"/>
-              </w:rPr>
               <w:t>catalog</w:t>
             </w:r>
           </w:p>
@@ -7480,29 +7494,29 @@
             <w:pPr>
               <w:spacing w:line="240" w:lineRule="exact"/>
               <w:rPr>
+                <w:rFonts w:eastAsia="黑体"/>
+                <w:color w:val="000000"/>
+              </w:rPr>
+            </w:pPr>
+            <w:r>
+              <w:rPr>
                 <w:rFonts w:eastAsia="黑体" w:hint="eastAsia"/>
                 <w:color w:val="000000"/>
               </w:rPr>
-            </w:pPr>
+              <w:t>VARCHAR (</w:t>
+            </w:r>
             <w:r>
               <w:rPr>
                 <w:rFonts w:eastAsia="黑体" w:hint="eastAsia"/>
                 <w:color w:val="000000"/>
               </w:rPr>
-              <w:t>VARCHAR (</w:t>
+              <w:t>10</w:t>
             </w:r>
             <w:r>
               <w:rPr>
                 <w:rFonts w:eastAsia="黑体" w:hint="eastAsia"/>
                 <w:color w:val="000000"/>
               </w:rPr>
-              <w:t>10</w:t>
-            </w:r>
-            <w:r>
-              <w:rPr>
-                <w:rFonts w:eastAsia="黑体" w:hint="eastAsia"/>
-                <w:color w:val="000000"/>
-              </w:rPr>
               <w:t>0)</w:t>
             </w:r>
           </w:p>
@@ -7515,7 +7529,7 @@
             <w:pPr>
               <w:spacing w:line="240" w:lineRule="exact"/>
               <w:rPr>
-                <w:rFonts w:ascii="黑体" w:eastAsia="黑体" w:cs="Times New Roman" w:hint="eastAsia"/>
+                <w:rFonts w:ascii="黑体" w:eastAsia="黑体" w:cs="Times New Roman"/>
                 <w:color w:val="000000"/>
               </w:rPr>
             </w:pPr>
@@ -7572,13 +7586,13 @@
               <w:spacing w:line="240" w:lineRule="exact"/>
               <w:ind w:leftChars="34" w:left="71" w:firstLine="2"/>
               <w:rPr>
+                <w:rFonts w:eastAsia="黑体" w:cs="Times New Roman"/>
+              </w:rPr>
+            </w:pPr>
+            <w:r>
+              <w:rPr>
                 <w:rFonts w:eastAsia="黑体" w:cs="Times New Roman" w:hint="eastAsia"/>
               </w:rPr>
-            </w:pPr>
-            <w:r>
-              <w:rPr>
-                <w:rFonts w:eastAsia="黑体" w:cs="Times New Roman" w:hint="eastAsia"/>
-              </w:rPr>
               <w:t>media_type</w:t>
             </w:r>
           </w:p>
@@ -7591,29 +7605,29 @@
             <w:pPr>
               <w:spacing w:line="240" w:lineRule="exact"/>
               <w:rPr>
+                <w:rFonts w:eastAsia="黑体"/>
+                <w:color w:val="000000"/>
+              </w:rPr>
+            </w:pPr>
+            <w:r>
+              <w:rPr>
                 <w:rFonts w:eastAsia="黑体" w:hint="eastAsia"/>
                 <w:color w:val="000000"/>
               </w:rPr>
-            </w:pPr>
+              <w:t>VARCHAR (</w:t>
+            </w:r>
             <w:r>
               <w:rPr>
                 <w:rFonts w:eastAsia="黑体" w:hint="eastAsia"/>
                 <w:color w:val="000000"/>
               </w:rPr>
-              <w:t>VARCHAR (</w:t>
+              <w:t>10</w:t>
             </w:r>
             <w:r>
               <w:rPr>
                 <w:rFonts w:eastAsia="黑体" w:hint="eastAsia"/>
                 <w:color w:val="000000"/>
               </w:rPr>
-              <w:t>10</w:t>
-            </w:r>
-            <w:r>
-              <w:rPr>
-                <w:rFonts w:eastAsia="黑体" w:hint="eastAsia"/>
-                <w:color w:val="000000"/>
-              </w:rPr>
               <w:t>0)</w:t>
             </w:r>
           </w:p>
@@ -7626,7 +7640,7 @@
             <w:pPr>
               <w:spacing w:line="240" w:lineRule="exact"/>
               <w:rPr>
-                <w:rFonts w:ascii="黑体" w:eastAsia="黑体" w:cs="Times New Roman" w:hint="eastAsia"/>
+                <w:rFonts w:ascii="黑体" w:eastAsia="黑体" w:cs="Times New Roman"/>
                 <w:color w:val="000000"/>
               </w:rPr>
             </w:pPr>
@@ -7683,13 +7697,13 @@
               <w:spacing w:line="240" w:lineRule="exact"/>
               <w:ind w:leftChars="34" w:left="71" w:firstLine="2"/>
               <w:rPr>
+                <w:rFonts w:eastAsia="黑体" w:cs="Times New Roman"/>
+              </w:rPr>
+            </w:pPr>
+            <w:r>
+              <w:rPr>
                 <w:rFonts w:eastAsia="黑体" w:cs="Times New Roman" w:hint="eastAsia"/>
               </w:rPr>
-            </w:pPr>
-            <w:r>
-              <w:rPr>
-                <w:rFonts w:eastAsia="黑体" w:cs="Times New Roman" w:hint="eastAsia"/>
-              </w:rPr>
               <w:t>area</w:t>
             </w:r>
           </w:p>
@@ -7702,29 +7716,29 @@
             <w:pPr>
               <w:spacing w:line="240" w:lineRule="exact"/>
               <w:rPr>
+                <w:rFonts w:eastAsia="黑体"/>
+                <w:color w:val="000000"/>
+              </w:rPr>
+            </w:pPr>
+            <w:r>
+              <w:rPr>
                 <w:rFonts w:eastAsia="黑体" w:hint="eastAsia"/>
                 <w:color w:val="000000"/>
               </w:rPr>
-            </w:pPr>
+              <w:t>VARCHAR (</w:t>
+            </w:r>
             <w:r>
               <w:rPr>
                 <w:rFonts w:eastAsia="黑体" w:hint="eastAsia"/>
                 <w:color w:val="000000"/>
               </w:rPr>
-              <w:t>VARCHAR (</w:t>
+              <w:t>10</w:t>
             </w:r>
             <w:r>
               <w:rPr>
                 <w:rFonts w:eastAsia="黑体" w:hint="eastAsia"/>
                 <w:color w:val="000000"/>
               </w:rPr>
-              <w:t>10</w:t>
-            </w:r>
-            <w:r>
-              <w:rPr>
-                <w:rFonts w:eastAsia="黑体" w:hint="eastAsia"/>
-                <w:color w:val="000000"/>
-              </w:rPr>
               <w:t>0)</w:t>
             </w:r>
           </w:p>
@@ -7737,7 +7751,7 @@
             <w:pPr>
               <w:spacing w:line="240" w:lineRule="exact"/>
               <w:rPr>
-                <w:rFonts w:ascii="黑体" w:eastAsia="黑体" w:cs="Times New Roman" w:hint="eastAsia"/>
+                <w:rFonts w:ascii="黑体" w:eastAsia="黑体" w:cs="Times New Roman"/>
                 <w:color w:val="000000"/>
               </w:rPr>
             </w:pPr>
@@ -7794,13 +7808,13 @@
               <w:spacing w:line="240" w:lineRule="exact"/>
               <w:ind w:leftChars="34" w:left="71" w:firstLine="2"/>
               <w:rPr>
+                <w:rFonts w:eastAsia="黑体" w:cs="Times New Roman"/>
+              </w:rPr>
+            </w:pPr>
+            <w:r>
+              <w:rPr>
                 <w:rFonts w:eastAsia="黑体" w:cs="Times New Roman" w:hint="eastAsia"/>
               </w:rPr>
-            </w:pPr>
-            <w:r>
-              <w:rPr>
-                <w:rFonts w:eastAsia="黑体" w:cs="Times New Roman" w:hint="eastAsia"/>
-              </w:rPr>
               <w:t>lang</w:t>
             </w:r>
           </w:p>
@@ -7813,15 +7827,15 @@
             <w:pPr>
               <w:spacing w:line="240" w:lineRule="exact"/>
               <w:rPr>
+                <w:rFonts w:eastAsia="黑体"/>
+                <w:color w:val="000000"/>
+              </w:rPr>
+            </w:pPr>
+            <w:r>
+              <w:rPr>
                 <w:rFonts w:eastAsia="黑体" w:hint="eastAsia"/>
                 <w:color w:val="000000"/>
               </w:rPr>
-            </w:pPr>
-            <w:r>
-              <w:rPr>
-                <w:rFonts w:eastAsia="黑体" w:hint="eastAsia"/>
-                <w:color w:val="000000"/>
-              </w:rPr>
               <w:t>VARCHAR (10)</w:t>
             </w:r>
           </w:p>
@@ -7834,7 +7848,7 @@
             <w:pPr>
               <w:spacing w:line="240" w:lineRule="exact"/>
               <w:rPr>
-                <w:rFonts w:ascii="黑体" w:eastAsia="黑体" w:cs="Times New Roman" w:hint="eastAsia"/>
+                <w:rFonts w:ascii="黑体" w:eastAsia="黑体" w:cs="Times New Roman"/>
                 <w:color w:val="000000"/>
               </w:rPr>
             </w:pPr>
@@ -7891,13 +7905,13 @@
               <w:spacing w:line="240" w:lineRule="exact"/>
               <w:ind w:leftChars="34" w:left="71" w:firstLine="2"/>
               <w:rPr>
+                <w:rFonts w:eastAsia="黑体" w:cs="Times New Roman"/>
+              </w:rPr>
+            </w:pPr>
+            <w:r>
+              <w:rPr>
                 <w:rFonts w:eastAsia="黑体" w:cs="Times New Roman" w:hint="eastAsia"/>
               </w:rPr>
-            </w:pPr>
-            <w:r>
-              <w:rPr>
-                <w:rFonts w:eastAsia="黑体" w:cs="Times New Roman" w:hint="eastAsia"/>
-              </w:rPr>
               <w:t>web_summary</w:t>
             </w:r>
           </w:p>
@@ -7910,15 +7924,15 @@
             <w:pPr>
               <w:spacing w:line="240" w:lineRule="exact"/>
               <w:rPr>
+                <w:rFonts w:eastAsia="黑体"/>
+                <w:color w:val="000000"/>
+              </w:rPr>
+            </w:pPr>
+            <w:r>
+              <w:rPr>
                 <w:rFonts w:eastAsia="黑体" w:hint="eastAsia"/>
                 <w:color w:val="000000"/>
               </w:rPr>
-            </w:pPr>
-            <w:r>
-              <w:rPr>
-                <w:rFonts w:eastAsia="黑体" w:hint="eastAsia"/>
-                <w:color w:val="000000"/>
-              </w:rPr>
               <w:t>VARCHAR (200)</w:t>
             </w:r>
           </w:p>
@@ -7931,7 +7945,7 @@
             <w:pPr>
               <w:spacing w:line="240" w:lineRule="exact"/>
               <w:rPr>
-                <w:rFonts w:ascii="黑体" w:eastAsia="黑体" w:cs="Times New Roman" w:hint="eastAsia"/>
+                <w:rFonts w:ascii="黑体" w:eastAsia="黑体" w:cs="Times New Roman"/>
                 <w:color w:val="000000"/>
               </w:rPr>
             </w:pPr>
@@ -7995,13 +8009,13 @@
               <w:spacing w:line="240" w:lineRule="exact"/>
               <w:ind w:leftChars="34" w:left="71" w:firstLine="2"/>
               <w:rPr>
+                <w:rFonts w:eastAsia="黑体" w:cs="Times New Roman"/>
+              </w:rPr>
+            </w:pPr>
+            <w:r>
+              <w:rPr>
                 <w:rFonts w:eastAsia="黑体" w:cs="Times New Roman" w:hint="eastAsia"/>
               </w:rPr>
-            </w:pPr>
-            <w:r>
-              <w:rPr>
-                <w:rFonts w:eastAsia="黑体" w:cs="Times New Roman" w:hint="eastAsia"/>
-              </w:rPr>
               <w:t>from_tags</w:t>
             </w:r>
           </w:p>
@@ -8014,15 +8028,15 @@
             <w:pPr>
               <w:spacing w:line="240" w:lineRule="exact"/>
               <w:rPr>
+                <w:rFonts w:eastAsia="黑体"/>
+                <w:color w:val="000000"/>
+              </w:rPr>
+            </w:pPr>
+            <w:r>
+              <w:rPr>
                 <w:rFonts w:eastAsia="黑体" w:hint="eastAsia"/>
                 <w:color w:val="000000"/>
               </w:rPr>
-            </w:pPr>
-            <w:r>
-              <w:rPr>
-                <w:rFonts w:eastAsia="黑体" w:hint="eastAsia"/>
-                <w:color w:val="000000"/>
-              </w:rPr>
               <w:t>VARCHAR (200)</w:t>
             </w:r>
           </w:p>
@@ -8035,7 +8049,7 @@
             <w:pPr>
               <w:spacing w:line="240" w:lineRule="exact"/>
               <w:rPr>
-                <w:rFonts w:ascii="黑体" w:eastAsia="黑体" w:cs="Times New Roman" w:hint="eastAsia"/>
+                <w:rFonts w:ascii="黑体" w:eastAsia="黑体" w:cs="Times New Roman"/>
                 <w:color w:val="000000"/>
               </w:rPr>
             </w:pPr>
@@ -9851,13 +9865,13 @@
               <w:spacing w:line="240" w:lineRule="exact"/>
               <w:ind w:leftChars="34" w:left="71" w:firstLine="2"/>
               <w:rPr>
+                <w:rFonts w:eastAsia="黑体" w:cs="Times New Roman"/>
+              </w:rPr>
+            </w:pPr>
+            <w:r>
+              <w:rPr>
                 <w:rFonts w:eastAsia="黑体" w:cs="Times New Roman" w:hint="eastAsia"/>
               </w:rPr>
-            </w:pPr>
-            <w:r>
-              <w:rPr>
-                <w:rFonts w:eastAsia="黑体" w:cs="Times New Roman" w:hint="eastAsia"/>
-              </w:rPr>
               <w:t>web_url</w:t>
             </w:r>
           </w:p>
@@ -9870,15 +9884,15 @@
             <w:pPr>
               <w:spacing w:line="240" w:lineRule="exact"/>
               <w:rPr>
+                <w:rFonts w:eastAsia="黑体"/>
+                <w:color w:val="000000"/>
+              </w:rPr>
+            </w:pPr>
+            <w:r>
+              <w:rPr>
                 <w:rFonts w:eastAsia="黑体" w:hint="eastAsia"/>
                 <w:color w:val="000000"/>
               </w:rPr>
-            </w:pPr>
-            <w:r>
-              <w:rPr>
-                <w:rFonts w:eastAsia="黑体" w:hint="eastAsia"/>
-                <w:color w:val="000000"/>
-              </w:rPr>
               <w:t>VARCHAR (150)</w:t>
             </w:r>
           </w:p>
@@ -9891,7 +9905,7 @@
             <w:pPr>
               <w:spacing w:line="240" w:lineRule="exact"/>
               <w:rPr>
-                <w:rFonts w:ascii="黑体" w:eastAsia="黑体" w:cs="Times New Roman" w:hint="eastAsia"/>
+                <w:rFonts w:ascii="黑体" w:eastAsia="黑体" w:cs="Times New Roman"/>
                 <w:color w:val="000000"/>
               </w:rPr>
             </w:pPr>
@@ -9948,13 +9962,13 @@
               <w:spacing w:line="240" w:lineRule="exact"/>
               <w:ind w:leftChars="34" w:left="71" w:firstLine="2"/>
               <w:rPr>
+                <w:rFonts w:eastAsia="黑体" w:cs="Times New Roman"/>
+              </w:rPr>
+            </w:pPr>
+            <w:r>
+              <w:rPr>
                 <w:rFonts w:eastAsia="黑体" w:cs="Times New Roman" w:hint="eastAsia"/>
               </w:rPr>
-            </w:pPr>
-            <w:r>
-              <w:rPr>
-                <w:rFonts w:eastAsia="黑体" w:cs="Times New Roman" w:hint="eastAsia"/>
-              </w:rPr>
               <w:t>catalog</w:t>
             </w:r>
           </w:p>
@@ -9967,15 +9981,15 @@
             <w:pPr>
               <w:spacing w:line="240" w:lineRule="exact"/>
               <w:rPr>
+                <w:rFonts w:eastAsia="黑体"/>
+                <w:color w:val="000000"/>
+              </w:rPr>
+            </w:pPr>
+            <w:r>
+              <w:rPr>
                 <w:rFonts w:eastAsia="黑体" w:hint="eastAsia"/>
                 <w:color w:val="000000"/>
               </w:rPr>
-            </w:pPr>
-            <w:r>
-              <w:rPr>
-                <w:rFonts w:eastAsia="黑体" w:hint="eastAsia"/>
-                <w:color w:val="000000"/>
-              </w:rPr>
               <w:t>VARCHAR (100)</w:t>
             </w:r>
           </w:p>
@@ -9988,7 +10002,7 @@
             <w:pPr>
               <w:spacing w:line="240" w:lineRule="exact"/>
               <w:rPr>
-                <w:rFonts w:ascii="黑体" w:eastAsia="黑体" w:cs="Times New Roman" w:hint="eastAsia"/>
+                <w:rFonts w:ascii="黑体" w:eastAsia="黑体" w:cs="Times New Roman"/>
                 <w:color w:val="000000"/>
               </w:rPr>
             </w:pPr>
@@ -10045,13 +10059,13 @@
               <w:spacing w:line="240" w:lineRule="exact"/>
               <w:ind w:leftChars="34" w:left="71" w:firstLine="2"/>
               <w:rPr>
+                <w:rFonts w:eastAsia="黑体" w:cs="Times New Roman"/>
+              </w:rPr>
+            </w:pPr>
+            <w:r>
+              <w:rPr>
                 <w:rFonts w:eastAsia="黑体" w:cs="Times New Roman" w:hint="eastAsia"/>
               </w:rPr>
-            </w:pPr>
-            <w:r>
-              <w:rPr>
-                <w:rFonts w:eastAsia="黑体" w:cs="Times New Roman" w:hint="eastAsia"/>
-              </w:rPr>
               <w:t>media_type</w:t>
             </w:r>
           </w:p>
@@ -10064,15 +10078,15 @@
             <w:pPr>
               <w:spacing w:line="240" w:lineRule="exact"/>
               <w:rPr>
+                <w:rFonts w:eastAsia="黑体"/>
+                <w:color w:val="000000"/>
+              </w:rPr>
+            </w:pPr>
+            <w:r>
+              <w:rPr>
                 <w:rFonts w:eastAsia="黑体" w:hint="eastAsia"/>
                 <w:color w:val="000000"/>
               </w:rPr>
-            </w:pPr>
-            <w:r>
-              <w:rPr>
-                <w:rFonts w:eastAsia="黑体" w:hint="eastAsia"/>
-                <w:color w:val="000000"/>
-              </w:rPr>
               <w:t>VARCHAR (100)</w:t>
             </w:r>
           </w:p>
@@ -10085,7 +10099,7 @@
             <w:pPr>
               <w:spacing w:line="240" w:lineRule="exact"/>
               <w:rPr>
-                <w:rFonts w:ascii="黑体" w:eastAsia="黑体" w:cs="Times New Roman" w:hint="eastAsia"/>
+                <w:rFonts w:ascii="黑体" w:eastAsia="黑体" w:cs="Times New Roman"/>
                 <w:color w:val="000000"/>
               </w:rPr>
             </w:pPr>
@@ -10142,13 +10156,13 @@
               <w:spacing w:line="240" w:lineRule="exact"/>
               <w:ind w:leftChars="34" w:left="71" w:firstLine="2"/>
               <w:rPr>
+                <w:rFonts w:eastAsia="黑体" w:cs="Times New Roman"/>
+              </w:rPr>
+            </w:pPr>
+            <w:r>
+              <w:rPr>
                 <w:rFonts w:eastAsia="黑体" w:cs="Times New Roman" w:hint="eastAsia"/>
               </w:rPr>
-            </w:pPr>
-            <w:r>
-              <w:rPr>
-                <w:rFonts w:eastAsia="黑体" w:cs="Times New Roman" w:hint="eastAsia"/>
-              </w:rPr>
               <w:t>area</w:t>
             </w:r>
           </w:p>
@@ -10161,15 +10175,15 @@
             <w:pPr>
               <w:spacing w:line="240" w:lineRule="exact"/>
               <w:rPr>
+                <w:rFonts w:eastAsia="黑体"/>
+                <w:color w:val="000000"/>
+              </w:rPr>
+            </w:pPr>
+            <w:r>
+              <w:rPr>
                 <w:rFonts w:eastAsia="黑体" w:hint="eastAsia"/>
                 <w:color w:val="000000"/>
               </w:rPr>
-            </w:pPr>
-            <w:r>
-              <w:rPr>
-                <w:rFonts w:eastAsia="黑体" w:hint="eastAsia"/>
-                <w:color w:val="000000"/>
-              </w:rPr>
               <w:t>VARCHAR (100)</w:t>
             </w:r>
           </w:p>
@@ -10182,7 +10196,7 @@
             <w:pPr>
               <w:spacing w:line="240" w:lineRule="exact"/>
               <w:rPr>
-                <w:rFonts w:ascii="黑体" w:eastAsia="黑体" w:cs="Times New Roman" w:hint="eastAsia"/>
+                <w:rFonts w:ascii="黑体" w:eastAsia="黑体" w:cs="Times New Roman"/>
                 <w:color w:val="000000"/>
               </w:rPr>
             </w:pPr>
@@ -10239,13 +10253,13 @@
               <w:spacing w:line="240" w:lineRule="exact"/>
               <w:ind w:leftChars="34" w:left="71" w:firstLine="2"/>
               <w:rPr>
+                <w:rFonts w:eastAsia="黑体" w:cs="Times New Roman"/>
+              </w:rPr>
+            </w:pPr>
+            <w:r>
+              <w:rPr>
                 <w:rFonts w:eastAsia="黑体" w:cs="Times New Roman" w:hint="eastAsia"/>
               </w:rPr>
-            </w:pPr>
-            <w:r>
-              <w:rPr>
-                <w:rFonts w:eastAsia="黑体" w:cs="Times New Roman" w:hint="eastAsia"/>
-              </w:rPr>
               <w:t>lang</w:t>
             </w:r>
           </w:p>
@@ -10258,15 +10272,15 @@
             <w:pPr>
               <w:spacing w:line="240" w:lineRule="exact"/>
               <w:rPr>
+                <w:rFonts w:eastAsia="黑体"/>
+                <w:color w:val="000000"/>
+              </w:rPr>
+            </w:pPr>
+            <w:r>
+              <w:rPr>
                 <w:rFonts w:eastAsia="黑体" w:hint="eastAsia"/>
                 <w:color w:val="000000"/>
               </w:rPr>
-            </w:pPr>
-            <w:r>
-              <w:rPr>
-                <w:rFonts w:eastAsia="黑体" w:hint="eastAsia"/>
-                <w:color w:val="000000"/>
-              </w:rPr>
               <w:t>VARCHAR (10)</w:t>
             </w:r>
           </w:p>
@@ -10279,7 +10293,7 @@
             <w:pPr>
               <w:spacing w:line="240" w:lineRule="exact"/>
               <w:rPr>
-                <w:rFonts w:ascii="黑体" w:eastAsia="黑体" w:cs="Times New Roman" w:hint="eastAsia"/>
+                <w:rFonts w:ascii="黑体" w:eastAsia="黑体" w:cs="Times New Roman"/>
                 <w:color w:val="000000"/>
               </w:rPr>
             </w:pPr>
@@ -10336,13 +10350,13 @@
               <w:spacing w:line="240" w:lineRule="exact"/>
               <w:ind w:leftChars="34" w:left="71" w:firstLine="2"/>
               <w:rPr>
+                <w:rFonts w:eastAsia="黑体" w:cs="Times New Roman"/>
+              </w:rPr>
+            </w:pPr>
+            <w:r>
+              <w:rPr>
                 <w:rFonts w:eastAsia="黑体" w:cs="Times New Roman" w:hint="eastAsia"/>
               </w:rPr>
-            </w:pPr>
-            <w:r>
-              <w:rPr>
-                <w:rFonts w:eastAsia="黑体" w:cs="Times New Roman" w:hint="eastAsia"/>
-              </w:rPr>
               <w:t>web_summary</w:t>
             </w:r>
           </w:p>
@@ -10355,15 +10369,15 @@
             <w:pPr>
               <w:spacing w:line="240" w:lineRule="exact"/>
               <w:rPr>
+                <w:rFonts w:eastAsia="黑体"/>
+                <w:color w:val="000000"/>
+              </w:rPr>
+            </w:pPr>
+            <w:r>
+              <w:rPr>
                 <w:rFonts w:eastAsia="黑体" w:hint="eastAsia"/>
                 <w:color w:val="000000"/>
               </w:rPr>
-            </w:pPr>
-            <w:r>
-              <w:rPr>
-                <w:rFonts w:eastAsia="黑体" w:hint="eastAsia"/>
-                <w:color w:val="000000"/>
-              </w:rPr>
               <w:t>VARCHAR (200)</w:t>
             </w:r>
           </w:p>
@@ -10376,7 +10390,7 @@
             <w:pPr>
               <w:spacing w:line="240" w:lineRule="exact"/>
               <w:rPr>
-                <w:rFonts w:ascii="黑体" w:eastAsia="黑体" w:cs="Times New Roman" w:hint="eastAsia"/>
+                <w:rFonts w:ascii="黑体" w:eastAsia="黑体" w:cs="Times New Roman"/>
                 <w:color w:val="000000"/>
               </w:rPr>
             </w:pPr>
@@ -10433,13 +10447,13 @@
               <w:spacing w:line="240" w:lineRule="exact"/>
               <w:ind w:leftChars="34" w:left="71" w:firstLine="2"/>
               <w:rPr>
+                <w:rFonts w:eastAsia="黑体" w:cs="Times New Roman"/>
+              </w:rPr>
+            </w:pPr>
+            <w:r>
+              <w:rPr>
                 <w:rFonts w:eastAsia="黑体" w:cs="Times New Roman" w:hint="eastAsia"/>
               </w:rPr>
-            </w:pPr>
-            <w:r>
-              <w:rPr>
-                <w:rFonts w:eastAsia="黑体" w:cs="Times New Roman" w:hint="eastAsia"/>
-              </w:rPr>
               <w:t>from_tags</w:t>
             </w:r>
           </w:p>
@@ -10452,15 +10466,15 @@
             <w:pPr>
               <w:spacing w:line="240" w:lineRule="exact"/>
               <w:rPr>
+                <w:rFonts w:eastAsia="黑体"/>
+                <w:color w:val="000000"/>
+              </w:rPr>
+            </w:pPr>
+            <w:r>
+              <w:rPr>
                 <w:rFonts w:eastAsia="黑体" w:hint="eastAsia"/>
                 <w:color w:val="000000"/>
               </w:rPr>
-            </w:pPr>
-            <w:r>
-              <w:rPr>
-                <w:rFonts w:eastAsia="黑体" w:hint="eastAsia"/>
-                <w:color w:val="000000"/>
-              </w:rPr>
               <w:t>VARCHAR (200)</w:t>
             </w:r>
           </w:p>
@@ -10473,7 +10487,7 @@
             <w:pPr>
               <w:spacing w:line="240" w:lineRule="exact"/>
               <w:rPr>
-                <w:rFonts w:ascii="黑体" w:eastAsia="黑体" w:cs="Times New Roman" w:hint="eastAsia"/>
+                <w:rFonts w:ascii="黑体" w:eastAsia="黑体" w:cs="Times New Roman"/>
                 <w:color w:val="000000"/>
               </w:rPr>
             </w:pPr>
@@ -12673,7 +12687,21 @@
                 <w:rFonts w:eastAsia="黑体" w:hint="eastAsia"/>
                 <w:color w:val="000000"/>
               </w:rPr>
-              <w:t>VARCHAR (36)</w:t>
+              <w:t>VARCHAR (</w:t>
+            </w:r>
+            <w:r>
+              <w:rPr>
+                <w:rFonts w:eastAsia="黑体" w:hint="eastAsia"/>
+                <w:color w:val="000000"/>
+              </w:rPr>
+              <w:t>1000</w:t>
+            </w:r>
+            <w:r>
+              <w:rPr>
+                <w:rFonts w:eastAsia="黑体" w:hint="eastAsia"/>
+                <w:color w:val="000000"/>
+              </w:rPr>
+              <w:t>)</w:t>
             </w:r>
           </w:p>
         </w:tc>
@@ -12695,6 +12723,113 @@
                 <w:color w:val="000000"/>
               </w:rPr>
               <w:t>标签id</w:t>
+            </w:r>
+            <w:r>
+              <w:rPr>
+                <w:rFonts w:ascii="黑体" w:eastAsia="黑体" w:cs="黑体" w:hint="eastAsia"/>
+                <w:color w:val="000000"/>
+              </w:rPr>
+              <w:t>,用逗号隔开</w:t>
+            </w:r>
+          </w:p>
+        </w:tc>
+        <w:tc>
+          <w:tcPr>
+            <w:tcW w:w="2106" w:type="dxa"/>
+          </w:tcPr>
+          <w:p>
+            <w:pPr>
+              <w:spacing w:line="240" w:lineRule="exact"/>
+              <w:rPr>
+                <w:rFonts w:eastAsia="黑体" w:cs="Times New Roman"/>
+                <w:color w:val="000000"/>
+              </w:rPr>
+            </w:pPr>
+          </w:p>
+        </w:tc>
+      </w:tr>
+      <w:tr>
+        <w:trPr>
+          <w:cantSplit/>
+          <w:trHeight w:val="135"/>
+        </w:trPr>
+        <w:tc>
+          <w:tcPr>
+            <w:tcW w:w="804" w:type="dxa"/>
+          </w:tcPr>
+          <w:p>
+            <w:pPr>
+              <w:spacing w:line="240" w:lineRule="exact"/>
+              <w:ind w:leftChars="34" w:left="71" w:firstLine="2"/>
+              <w:jc w:val="center"/>
+              <w:rPr>
+                <w:rFonts w:ascii="黑体" w:eastAsia="黑体" w:cs="Times New Roman"/>
+                <w:color w:val="000000"/>
+              </w:rPr>
+            </w:pPr>
+          </w:p>
+        </w:tc>
+        <w:tc>
+          <w:tcPr>
+            <w:tcW w:w="1978" w:type="dxa"/>
+          </w:tcPr>
+          <w:p>
+            <w:pPr>
+              <w:spacing w:line="240" w:lineRule="exact"/>
+              <w:ind w:leftChars="34" w:left="71" w:firstLine="2"/>
+              <w:rPr>
+                <w:rFonts w:eastAsia="黑体"/>
+                <w:color w:val="000000"/>
+              </w:rPr>
+            </w:pPr>
+            <w:r>
+              <w:rPr>
+                <w:rFonts w:eastAsia="黑体" w:hint="eastAsia"/>
+                <w:color w:val="000000"/>
+              </w:rPr>
+              <w:t>tag_name</w:t>
+            </w:r>
+          </w:p>
+        </w:tc>
+        <w:tc>
+          <w:tcPr>
+            <w:tcW w:w="2197" w:type="dxa"/>
+          </w:tcPr>
+          <w:p>
+            <w:pPr>
+              <w:spacing w:line="240" w:lineRule="exact"/>
+              <w:rPr>
+                <w:rFonts w:eastAsia="黑体"/>
+                <w:color w:val="000000"/>
+              </w:rPr>
+            </w:pPr>
+            <w:r>
+              <w:rPr>
+                <w:rFonts w:eastAsia="黑体" w:hint="eastAsia"/>
+                <w:color w:val="000000"/>
+              </w:rPr>
+              <w:t>VARCHAR (1000)</w:t>
+            </w:r>
+          </w:p>
+        </w:tc>
+        <w:tc>
+          <w:tcPr>
+            <w:tcW w:w="2143" w:type="dxa"/>
+          </w:tcPr>
+          <w:p>
+            <w:pPr>
+              <w:spacing w:line="240" w:lineRule="exact"/>
+              <w:rPr>
+                <w:rFonts w:ascii="黑体" w:eastAsia="黑体" w:cs="黑体"/>
+                <w:color w:val="000000"/>
+              </w:rPr>
+            </w:pPr>
+            <w:r>
+              <w:rPr>
+                <w:rFonts w:ascii="黑体" w:eastAsia="黑体" w:cs="黑体" w:hint="eastAsia"/>
+                <w:color w:val="000000"/>
+              </w:rPr>
+              <w:t>标签NAME,用逗号隔开</w:t>
             </w:r>
           </w:p>
         </w:tc>

</xml_diff>